<commit_message>
Admin user add from terminal
</commit_message>
<xml_diff>
--- a/Q updated/Data Structure.docx
+++ b/Q updated/Data Structure.docx
@@ -3353,7 +3353,9 @@
         </w:rPr>
       </w:pPr>
       <w:r>
-        <w:rPr/>
+        <w:rPr>
+          <w:color w:val="FF0000"/>
+        </w:rPr>
       </w:r>
     </w:p>
     <w:p>
@@ -3979,7 +3981,7 @@
         <w:gridCol w:w="1348"/>
         <w:gridCol w:w="2681"/>
         <w:gridCol w:w="2769"/>
-        <w:gridCol w:w="2840"/>
+        <w:gridCol w:w="2839"/>
       </w:tblGrid>
       <w:tr>
         <w:trPr/>
@@ -4019,7 +4021,7 @@
             </w:tcBorders>
             <w:shd w:fill="auto" w:val="clear"/>
             <w:tcMar>
-              <w:left w:w="27" w:type="dxa"/>
+              <w:left w:w="24" w:type="dxa"/>
             </w:tcMar>
             <w:vAlign w:val="center"/>
           </w:tcPr>
@@ -4044,7 +4046,7 @@
             </w:tcBorders>
             <w:shd w:fill="auto" w:val="clear"/>
             <w:tcMar>
-              <w:left w:w="27" w:type="dxa"/>
+              <w:left w:w="24" w:type="dxa"/>
             </w:tcMar>
             <w:vAlign w:val="center"/>
           </w:tcPr>
@@ -4061,7 +4063,7 @@
         </w:tc>
         <w:tc>
           <w:tcPr>
-            <w:tcW w:w="2840" w:type="dxa"/>
+            <w:tcW w:w="2839" w:type="dxa"/>
             <w:tcBorders>
               <w:left w:val="single" w:sz="2" w:space="0" w:color="669999"/>
               <w:bottom w:val="single" w:sz="12" w:space="0" w:color="669999"/>
@@ -4069,7 +4071,7 @@
             </w:tcBorders>
             <w:shd w:fill="auto" w:val="clear"/>
             <w:tcMar>
-              <w:left w:w="27" w:type="dxa"/>
+              <w:left w:w="24" w:type="dxa"/>
             </w:tcMar>
             <w:vAlign w:val="center"/>
           </w:tcPr>
@@ -4091,6 +4093,7 @@
           <w:tcPr>
             <w:tcW w:w="1348" w:type="dxa"/>
             <w:tcBorders>
+              <w:top w:val="dashed" w:sz="2" w:space="0" w:color="669999"/>
               <w:bottom w:val="dashed" w:sz="2" w:space="0" w:color="669999"/>
               <w:insideH w:val="dashed" w:sz="2" w:space="0" w:color="669999"/>
             </w:tcBorders>
@@ -4112,13 +4115,14 @@
           <w:tcPr>
             <w:tcW w:w="2681" w:type="dxa"/>
             <w:tcBorders>
+              <w:top w:val="dashed" w:sz="2" w:space="0" w:color="669999"/>
               <w:left w:val="single" w:sz="2" w:space="0" w:color="669999"/>
               <w:bottom w:val="dashed" w:sz="2" w:space="0" w:color="669999"/>
               <w:insideH w:val="dashed" w:sz="2" w:space="0" w:color="669999"/>
             </w:tcBorders>
             <w:shd w:fill="auto" w:val="clear"/>
             <w:tcMar>
-              <w:left w:w="27" w:type="dxa"/>
+              <w:left w:w="24" w:type="dxa"/>
             </w:tcMar>
             <w:vAlign w:val="center"/>
           </w:tcPr>
@@ -4137,13 +4141,14 @@
           <w:tcPr>
             <w:tcW w:w="2769" w:type="dxa"/>
             <w:tcBorders>
+              <w:top w:val="dashed" w:sz="2" w:space="0" w:color="669999"/>
               <w:left w:val="single" w:sz="2" w:space="0" w:color="669999"/>
               <w:bottom w:val="dashed" w:sz="2" w:space="0" w:color="669999"/>
               <w:insideH w:val="dashed" w:sz="2" w:space="0" w:color="669999"/>
             </w:tcBorders>
             <w:shd w:fill="auto" w:val="clear"/>
             <w:tcMar>
-              <w:left w:w="27" w:type="dxa"/>
+              <w:left w:w="24" w:type="dxa"/>
             </w:tcMar>
             <w:vAlign w:val="center"/>
           </w:tcPr>
@@ -4160,15 +4165,16 @@
         </w:tc>
         <w:tc>
           <w:tcPr>
-            <w:tcW w:w="2840" w:type="dxa"/>
+            <w:tcW w:w="2839" w:type="dxa"/>
             <w:tcBorders>
+              <w:top w:val="dashed" w:sz="2" w:space="0" w:color="669999"/>
               <w:left w:val="single" w:sz="2" w:space="0" w:color="669999"/>
               <w:bottom w:val="dashed" w:sz="2" w:space="0" w:color="669999"/>
               <w:insideH w:val="dashed" w:sz="2" w:space="0" w:color="669999"/>
             </w:tcBorders>
             <w:shd w:fill="auto" w:val="clear"/>
             <w:tcMar>
-              <w:left w:w="27" w:type="dxa"/>
+              <w:left w:w="24" w:type="dxa"/>
             </w:tcMar>
             <w:vAlign w:val="center"/>
           </w:tcPr>
@@ -4190,6 +4196,7 @@
           <w:tcPr>
             <w:tcW w:w="1348" w:type="dxa"/>
             <w:tcBorders>
+              <w:top w:val="dashed" w:sz="2" w:space="0" w:color="669999"/>
               <w:bottom w:val="dashed" w:sz="2" w:space="0" w:color="669999"/>
               <w:insideH w:val="dashed" w:sz="2" w:space="0" w:color="669999"/>
             </w:tcBorders>
@@ -4211,13 +4218,14 @@
           <w:tcPr>
             <w:tcW w:w="2681" w:type="dxa"/>
             <w:tcBorders>
+              <w:top w:val="dashed" w:sz="2" w:space="0" w:color="669999"/>
               <w:left w:val="single" w:sz="2" w:space="0" w:color="669999"/>
               <w:bottom w:val="dashed" w:sz="2" w:space="0" w:color="669999"/>
               <w:insideH w:val="dashed" w:sz="2" w:space="0" w:color="669999"/>
             </w:tcBorders>
             <w:shd w:fill="auto" w:val="clear"/>
             <w:tcMar>
-              <w:left w:w="27" w:type="dxa"/>
+              <w:left w:w="24" w:type="dxa"/>
             </w:tcMar>
             <w:vAlign w:val="center"/>
           </w:tcPr>
@@ -4236,13 +4244,14 @@
           <w:tcPr>
             <w:tcW w:w="2769" w:type="dxa"/>
             <w:tcBorders>
+              <w:top w:val="dashed" w:sz="2" w:space="0" w:color="669999"/>
               <w:left w:val="single" w:sz="2" w:space="0" w:color="669999"/>
               <w:bottom w:val="dashed" w:sz="2" w:space="0" w:color="669999"/>
               <w:insideH w:val="dashed" w:sz="2" w:space="0" w:color="669999"/>
             </w:tcBorders>
             <w:shd w:fill="auto" w:val="clear"/>
             <w:tcMar>
-              <w:left w:w="27" w:type="dxa"/>
+              <w:left w:w="24" w:type="dxa"/>
             </w:tcMar>
             <w:vAlign w:val="center"/>
           </w:tcPr>
@@ -4259,15 +4268,16 @@
         </w:tc>
         <w:tc>
           <w:tcPr>
-            <w:tcW w:w="2840" w:type="dxa"/>
+            <w:tcW w:w="2839" w:type="dxa"/>
             <w:tcBorders>
+              <w:top w:val="dashed" w:sz="2" w:space="0" w:color="669999"/>
               <w:left w:val="single" w:sz="2" w:space="0" w:color="669999"/>
               <w:bottom w:val="dashed" w:sz="2" w:space="0" w:color="669999"/>
               <w:insideH w:val="dashed" w:sz="2" w:space="0" w:color="669999"/>
             </w:tcBorders>
             <w:shd w:fill="auto" w:val="clear"/>
             <w:tcMar>
-              <w:left w:w="27" w:type="dxa"/>
+              <w:left w:w="24" w:type="dxa"/>
             </w:tcMar>
             <w:vAlign w:val="center"/>
           </w:tcPr>
@@ -4289,6 +4299,7 @@
           <w:tcPr>
             <w:tcW w:w="1348" w:type="dxa"/>
             <w:tcBorders>
+              <w:top w:val="dashed" w:sz="2" w:space="0" w:color="669999"/>
               <w:bottom w:val="dashed" w:sz="2" w:space="0" w:color="669999"/>
               <w:insideH w:val="dashed" w:sz="2" w:space="0" w:color="669999"/>
             </w:tcBorders>
@@ -4310,13 +4321,14 @@
           <w:tcPr>
             <w:tcW w:w="2681" w:type="dxa"/>
             <w:tcBorders>
+              <w:top w:val="dashed" w:sz="2" w:space="0" w:color="669999"/>
               <w:left w:val="single" w:sz="2" w:space="0" w:color="669999"/>
               <w:bottom w:val="dashed" w:sz="2" w:space="0" w:color="669999"/>
               <w:insideH w:val="dashed" w:sz="2" w:space="0" w:color="669999"/>
             </w:tcBorders>
             <w:shd w:fill="auto" w:val="clear"/>
             <w:tcMar>
-              <w:left w:w="27" w:type="dxa"/>
+              <w:left w:w="24" w:type="dxa"/>
             </w:tcMar>
             <w:vAlign w:val="center"/>
           </w:tcPr>
@@ -4335,13 +4347,14 @@
           <w:tcPr>
             <w:tcW w:w="2769" w:type="dxa"/>
             <w:tcBorders>
+              <w:top w:val="dashed" w:sz="2" w:space="0" w:color="669999"/>
               <w:left w:val="single" w:sz="2" w:space="0" w:color="669999"/>
               <w:bottom w:val="dashed" w:sz="2" w:space="0" w:color="669999"/>
               <w:insideH w:val="dashed" w:sz="2" w:space="0" w:color="669999"/>
             </w:tcBorders>
             <w:shd w:fill="auto" w:val="clear"/>
             <w:tcMar>
-              <w:left w:w="27" w:type="dxa"/>
+              <w:left w:w="24" w:type="dxa"/>
             </w:tcMar>
             <w:vAlign w:val="center"/>
           </w:tcPr>
@@ -4358,15 +4371,16 @@
         </w:tc>
         <w:tc>
           <w:tcPr>
-            <w:tcW w:w="2840" w:type="dxa"/>
+            <w:tcW w:w="2839" w:type="dxa"/>
             <w:tcBorders>
+              <w:top w:val="dashed" w:sz="2" w:space="0" w:color="669999"/>
               <w:left w:val="single" w:sz="2" w:space="0" w:color="669999"/>
               <w:bottom w:val="dashed" w:sz="2" w:space="0" w:color="669999"/>
               <w:insideH w:val="dashed" w:sz="2" w:space="0" w:color="669999"/>
             </w:tcBorders>
             <w:shd w:fill="auto" w:val="clear"/>
             <w:tcMar>
-              <w:left w:w="27" w:type="dxa"/>
+              <w:left w:w="24" w:type="dxa"/>
             </w:tcMar>
             <w:vAlign w:val="center"/>
           </w:tcPr>
@@ -4388,6 +4402,7 @@
           <w:tcPr>
             <w:tcW w:w="1348" w:type="dxa"/>
             <w:tcBorders>
+              <w:top w:val="dashed" w:sz="2" w:space="0" w:color="669999"/>
               <w:bottom w:val="dashed" w:sz="2" w:space="0" w:color="669999"/>
               <w:insideH w:val="dashed" w:sz="2" w:space="0" w:color="669999"/>
             </w:tcBorders>
@@ -4409,13 +4424,14 @@
           <w:tcPr>
             <w:tcW w:w="2681" w:type="dxa"/>
             <w:tcBorders>
+              <w:top w:val="dashed" w:sz="2" w:space="0" w:color="669999"/>
               <w:left w:val="single" w:sz="2" w:space="0" w:color="669999"/>
               <w:bottom w:val="dashed" w:sz="2" w:space="0" w:color="669999"/>
               <w:insideH w:val="dashed" w:sz="2" w:space="0" w:color="669999"/>
             </w:tcBorders>
             <w:shd w:fill="auto" w:val="clear"/>
             <w:tcMar>
-              <w:left w:w="27" w:type="dxa"/>
+              <w:left w:w="24" w:type="dxa"/>
             </w:tcMar>
             <w:vAlign w:val="center"/>
           </w:tcPr>
@@ -4434,13 +4450,14 @@
           <w:tcPr>
             <w:tcW w:w="2769" w:type="dxa"/>
             <w:tcBorders>
+              <w:top w:val="dashed" w:sz="2" w:space="0" w:color="669999"/>
               <w:left w:val="single" w:sz="2" w:space="0" w:color="669999"/>
               <w:bottom w:val="dashed" w:sz="2" w:space="0" w:color="669999"/>
               <w:insideH w:val="dashed" w:sz="2" w:space="0" w:color="669999"/>
             </w:tcBorders>
             <w:shd w:fill="auto" w:val="clear"/>
             <w:tcMar>
-              <w:left w:w="27" w:type="dxa"/>
+              <w:left w:w="24" w:type="dxa"/>
             </w:tcMar>
             <w:vAlign w:val="center"/>
           </w:tcPr>
@@ -4457,15 +4474,16 @@
         </w:tc>
         <w:tc>
           <w:tcPr>
-            <w:tcW w:w="2840" w:type="dxa"/>
+            <w:tcW w:w="2839" w:type="dxa"/>
             <w:tcBorders>
+              <w:top w:val="dashed" w:sz="2" w:space="0" w:color="669999"/>
               <w:left w:val="single" w:sz="2" w:space="0" w:color="669999"/>
               <w:bottom w:val="dashed" w:sz="2" w:space="0" w:color="669999"/>
               <w:insideH w:val="dashed" w:sz="2" w:space="0" w:color="669999"/>
             </w:tcBorders>
             <w:shd w:fill="auto" w:val="clear"/>
             <w:tcMar>
-              <w:left w:w="27" w:type="dxa"/>
+              <w:left w:w="24" w:type="dxa"/>
             </w:tcMar>
             <w:vAlign w:val="center"/>
           </w:tcPr>
@@ -4487,6 +4505,7 @@
           <w:tcPr>
             <w:tcW w:w="1348" w:type="dxa"/>
             <w:tcBorders>
+              <w:top w:val="dashed" w:sz="2" w:space="0" w:color="669999"/>
               <w:bottom w:val="dashed" w:sz="2" w:space="0" w:color="669999"/>
               <w:insideH w:val="dashed" w:sz="2" w:space="0" w:color="669999"/>
             </w:tcBorders>
@@ -4508,13 +4527,14 @@
           <w:tcPr>
             <w:tcW w:w="2681" w:type="dxa"/>
             <w:tcBorders>
+              <w:top w:val="dashed" w:sz="2" w:space="0" w:color="669999"/>
               <w:left w:val="single" w:sz="2" w:space="0" w:color="669999"/>
               <w:bottom w:val="dashed" w:sz="2" w:space="0" w:color="669999"/>
               <w:insideH w:val="dashed" w:sz="2" w:space="0" w:color="669999"/>
             </w:tcBorders>
             <w:shd w:fill="auto" w:val="clear"/>
             <w:tcMar>
-              <w:left w:w="27" w:type="dxa"/>
+              <w:left w:w="24" w:type="dxa"/>
             </w:tcMar>
             <w:vAlign w:val="center"/>
           </w:tcPr>
@@ -4533,13 +4553,14 @@
           <w:tcPr>
             <w:tcW w:w="2769" w:type="dxa"/>
             <w:tcBorders>
+              <w:top w:val="dashed" w:sz="2" w:space="0" w:color="669999"/>
               <w:left w:val="single" w:sz="2" w:space="0" w:color="669999"/>
               <w:bottom w:val="dashed" w:sz="2" w:space="0" w:color="669999"/>
               <w:insideH w:val="dashed" w:sz="2" w:space="0" w:color="669999"/>
             </w:tcBorders>
             <w:shd w:fill="auto" w:val="clear"/>
             <w:tcMar>
-              <w:left w:w="27" w:type="dxa"/>
+              <w:left w:w="24" w:type="dxa"/>
             </w:tcMar>
             <w:vAlign w:val="center"/>
           </w:tcPr>
@@ -4556,15 +4577,16 @@
         </w:tc>
         <w:tc>
           <w:tcPr>
-            <w:tcW w:w="2840" w:type="dxa"/>
+            <w:tcW w:w="2839" w:type="dxa"/>
             <w:tcBorders>
+              <w:top w:val="dashed" w:sz="2" w:space="0" w:color="669999"/>
               <w:left w:val="single" w:sz="2" w:space="0" w:color="669999"/>
               <w:bottom w:val="dashed" w:sz="2" w:space="0" w:color="669999"/>
               <w:insideH w:val="dashed" w:sz="2" w:space="0" w:color="669999"/>
             </w:tcBorders>
             <w:shd w:fill="auto" w:val="clear"/>
             <w:tcMar>
-              <w:left w:w="27" w:type="dxa"/>
+              <w:left w:w="24" w:type="dxa"/>
             </w:tcMar>
             <w:vAlign w:val="center"/>
           </w:tcPr>
@@ -4586,6 +4608,7 @@
           <w:tcPr>
             <w:tcW w:w="1348" w:type="dxa"/>
             <w:tcBorders>
+              <w:top w:val="dashed" w:sz="2" w:space="0" w:color="669999"/>
               <w:bottom w:val="dashed" w:sz="2" w:space="0" w:color="669999"/>
               <w:insideH w:val="dashed" w:sz="2" w:space="0" w:color="669999"/>
             </w:tcBorders>
@@ -4607,13 +4630,14 @@
           <w:tcPr>
             <w:tcW w:w="2681" w:type="dxa"/>
             <w:tcBorders>
+              <w:top w:val="dashed" w:sz="2" w:space="0" w:color="669999"/>
               <w:left w:val="single" w:sz="2" w:space="0" w:color="669999"/>
               <w:bottom w:val="dashed" w:sz="2" w:space="0" w:color="669999"/>
               <w:insideH w:val="dashed" w:sz="2" w:space="0" w:color="669999"/>
             </w:tcBorders>
             <w:shd w:fill="auto" w:val="clear"/>
             <w:tcMar>
-              <w:left w:w="27" w:type="dxa"/>
+              <w:left w:w="24" w:type="dxa"/>
             </w:tcMar>
             <w:vAlign w:val="center"/>
           </w:tcPr>
@@ -4632,13 +4656,14 @@
           <w:tcPr>
             <w:tcW w:w="2769" w:type="dxa"/>
             <w:tcBorders>
+              <w:top w:val="dashed" w:sz="2" w:space="0" w:color="669999"/>
               <w:left w:val="single" w:sz="2" w:space="0" w:color="669999"/>
               <w:bottom w:val="dashed" w:sz="2" w:space="0" w:color="669999"/>
               <w:insideH w:val="dashed" w:sz="2" w:space="0" w:color="669999"/>
             </w:tcBorders>
             <w:shd w:fill="auto" w:val="clear"/>
             <w:tcMar>
-              <w:left w:w="27" w:type="dxa"/>
+              <w:left w:w="24" w:type="dxa"/>
             </w:tcMar>
             <w:vAlign w:val="center"/>
           </w:tcPr>
@@ -4655,15 +4680,16 @@
         </w:tc>
         <w:tc>
           <w:tcPr>
-            <w:tcW w:w="2840" w:type="dxa"/>
+            <w:tcW w:w="2839" w:type="dxa"/>
             <w:tcBorders>
+              <w:top w:val="dashed" w:sz="2" w:space="0" w:color="669999"/>
               <w:left w:val="single" w:sz="2" w:space="0" w:color="669999"/>
               <w:bottom w:val="dashed" w:sz="2" w:space="0" w:color="669999"/>
               <w:insideH w:val="dashed" w:sz="2" w:space="0" w:color="669999"/>
             </w:tcBorders>
             <w:shd w:fill="auto" w:val="clear"/>
             <w:tcMar>
-              <w:left w:w="27" w:type="dxa"/>
+              <w:left w:w="24" w:type="dxa"/>
             </w:tcMar>
             <w:vAlign w:val="center"/>
           </w:tcPr>
@@ -4685,6 +4711,7 @@
           <w:tcPr>
             <w:tcW w:w="1348" w:type="dxa"/>
             <w:tcBorders>
+              <w:top w:val="dashed" w:sz="2" w:space="0" w:color="669999"/>
               <w:bottom w:val="dashed" w:sz="2" w:space="0" w:color="669999"/>
               <w:insideH w:val="dashed" w:sz="2" w:space="0" w:color="669999"/>
             </w:tcBorders>
@@ -4706,13 +4733,14 @@
           <w:tcPr>
             <w:tcW w:w="2681" w:type="dxa"/>
             <w:tcBorders>
+              <w:top w:val="dashed" w:sz="2" w:space="0" w:color="669999"/>
               <w:left w:val="single" w:sz="2" w:space="0" w:color="669999"/>
               <w:bottom w:val="dashed" w:sz="2" w:space="0" w:color="669999"/>
               <w:insideH w:val="dashed" w:sz="2" w:space="0" w:color="669999"/>
             </w:tcBorders>
             <w:shd w:fill="auto" w:val="clear"/>
             <w:tcMar>
-              <w:left w:w="27" w:type="dxa"/>
+              <w:left w:w="24" w:type="dxa"/>
             </w:tcMar>
             <w:vAlign w:val="center"/>
           </w:tcPr>
@@ -4731,13 +4759,14 @@
           <w:tcPr>
             <w:tcW w:w="2769" w:type="dxa"/>
             <w:tcBorders>
+              <w:top w:val="dashed" w:sz="2" w:space="0" w:color="669999"/>
               <w:left w:val="single" w:sz="2" w:space="0" w:color="669999"/>
               <w:bottom w:val="dashed" w:sz="2" w:space="0" w:color="669999"/>
               <w:insideH w:val="dashed" w:sz="2" w:space="0" w:color="669999"/>
             </w:tcBorders>
             <w:shd w:fill="auto" w:val="clear"/>
             <w:tcMar>
-              <w:left w:w="27" w:type="dxa"/>
+              <w:left w:w="24" w:type="dxa"/>
             </w:tcMar>
             <w:vAlign w:val="center"/>
           </w:tcPr>
@@ -4754,15 +4783,16 @@
         </w:tc>
         <w:tc>
           <w:tcPr>
-            <w:tcW w:w="2840" w:type="dxa"/>
+            <w:tcW w:w="2839" w:type="dxa"/>
             <w:tcBorders>
+              <w:top w:val="dashed" w:sz="2" w:space="0" w:color="669999"/>
               <w:left w:val="single" w:sz="2" w:space="0" w:color="669999"/>
               <w:bottom w:val="dashed" w:sz="2" w:space="0" w:color="669999"/>
               <w:insideH w:val="dashed" w:sz="2" w:space="0" w:color="669999"/>
             </w:tcBorders>
             <w:shd w:fill="auto" w:val="clear"/>
             <w:tcMar>
-              <w:left w:w="27" w:type="dxa"/>
+              <w:left w:w="24" w:type="dxa"/>
             </w:tcMar>
             <w:vAlign w:val="center"/>
           </w:tcPr>
@@ -4781,15 +4811,12 @@
     </w:tbl>
     <w:p>
       <w:pPr>
-        <w:sectPr>
-          <w:type w:val="continuous"/>
-          <w:pgSz w:w="11906" w:h="16838"/>
-          <w:pgMar w:left="1134" w:right="1134" w:header="0" w:top="1134" w:footer="0" w:bottom="1134" w:gutter="0"/>
-          <w:formProt w:val="false"/>
-          <w:textDirection w:val="lrTb"/>
-          <w:docGrid w:type="default" w:linePitch="240" w:charSpace="4294961151"/>
-        </w:sectPr>
-      </w:pPr>
+        <w:pStyle w:val="Normal"/>
+        <w:rPr/>
+      </w:pPr>
+      <w:r>
+        <w:rPr/>
+      </w:r>
     </w:p>
     <w:p>
       <w:pPr>
@@ -4804,33 +4831,41 @@
         </w:rPr>
       </w:pPr>
       <w:r>
-        <w:rPr/>
-      </w:r>
-    </w:p>
-    <w:p>
-      <w:pPr>
-        <w:pStyle w:val="Normal"/>
-        <w:rPr>
-          <w:rStyle w:val="SourceText"/>
-          <w:rFonts w:ascii="Liberation Serif" w:hAnsi="Liberation Serif"/>
-          <w:color w:val="FF0000"/>
-        </w:rPr>
-      </w:pPr>
-      <w:r>
-        <w:rPr/>
-      </w:r>
-    </w:p>
-    <w:p>
-      <w:pPr>
-        <w:pStyle w:val="Normal"/>
-        <w:rPr>
-          <w:rStyle w:val="SourceText"/>
-          <w:rFonts w:ascii="Liberation Serif" w:hAnsi="Liberation Serif"/>
-          <w:color w:val="FF0000"/>
-        </w:rPr>
-      </w:pPr>
-      <w:r>
-        <w:rPr/>
+        <w:rPr>
+          <w:b/>
+          <w:bCs/>
+          <w:color w:val="FF0000"/>
+        </w:rPr>
+      </w:r>
+    </w:p>
+    <w:p>
+      <w:pPr>
+        <w:pStyle w:val="Normal"/>
+        <w:rPr>
+          <w:rStyle w:val="SourceText"/>
+          <w:rFonts w:ascii="Liberation Serif" w:hAnsi="Liberation Serif"/>
+          <w:color w:val="FF0000"/>
+        </w:rPr>
+      </w:pPr>
+      <w:r>
+        <w:rPr>
+          <w:color w:val="FF0000"/>
+        </w:rPr>
+      </w:r>
+    </w:p>
+    <w:p>
+      <w:pPr>
+        <w:pStyle w:val="Normal"/>
+        <w:rPr>
+          <w:rStyle w:val="SourceText"/>
+          <w:rFonts w:ascii="Liberation Serif" w:hAnsi="Liberation Serif"/>
+          <w:color w:val="FF0000"/>
+        </w:rPr>
+      </w:pPr>
+      <w:r>
+        <w:rPr>
+          <w:color w:val="FF0000"/>
+        </w:rPr>
       </w:r>
     </w:p>
     <w:p>
@@ -5068,13 +5103,7 @@
         </w:rPr>
         <w:tab/>
         <w:tab/>
-        <w:t>r</w:t>
-      </w:r>
-      <w:r>
-        <w:rPr>
-          <w:rStyle w:val="SourceText"/>
-        </w:rPr>
-        <w:t>eturn</w:t>
+        <w:t>return</w:t>
       </w:r>
       <w:r>
         <w:rPr/>
@@ -5581,13 +5610,7 @@
         </w:rPr>
         <w:tab/>
         <w:tab/>
-        <w:t>r</w:t>
-      </w:r>
-      <w:r>
-        <w:rPr>
-          <w:rStyle w:val="SourceText"/>
-        </w:rPr>
-        <w:t>eturn</w:t>
+        <w:t>return</w:t>
       </w:r>
       <w:r>
         <w:rPr/>
@@ -6060,6 +6083,7 @@
         <w:rPr>
           <w:rFonts w:ascii="Liberation Serif" w:hAnsi="Liberation Serif"/>
           <w:b/>
+          <w:b/>
           <w:sz w:val="24"/>
           <w:szCs w:val="24"/>
         </w:rPr>
@@ -6544,17 +6568,18 @@
         <w:rPr>
           <w:rFonts w:ascii="Liberation Serif" w:hAnsi="Liberation Serif"/>
           <w:b/>
-          <w:sz w:val="24"/>
-          <w:szCs w:val="24"/>
-        </w:rPr>
-      </w:pPr>
-      <w:r>
-        <w:rPr>
-          <w:rFonts w:ascii="Liberation Serif" w:hAnsi="Liberation Serif"/>
           <w:b/>
           <w:sz w:val="24"/>
           <w:szCs w:val="24"/>
         </w:rPr>
+      </w:pPr>
+      <w:r>
+        <w:rPr>
+          <w:rFonts w:ascii="Liberation Serif" w:hAnsi="Liberation Serif"/>
+          <w:b/>
+          <w:sz w:val="24"/>
+          <w:szCs w:val="24"/>
+        </w:rPr>
         <w:t>End</w:t>
       </w:r>
     </w:p>
@@ -6751,16 +6776,7 @@
           <w:szCs w:val="24"/>
         </w:rPr>
         <w:tab/>
-        <w:t xml:space="preserve">        newNode-&gt;next = head; // Link address part</w:t>
-      </w:r>
-      <w:r>
-        <w:rPr>
-          <w:rStyle w:val="SourceText"/>
-          <w:rFonts w:ascii="Liberation Serif" w:hAnsi="Liberation Serif"/>
-          <w:sz w:val="24"/>
-          <w:szCs w:val="24"/>
-        </w:rPr>
-        <w:t>0</w:t>
+        <w:t xml:space="preserve">        newNode-&gt;next = head; // Link address part0</w:t>
       </w:r>
     </w:p>
     <w:p>
@@ -6840,46 +6856,54 @@
         </w:rPr>
       </w:pPr>
       <w:r>
-        <w:rPr/>
-      </w:r>
-    </w:p>
-    <w:p>
-      <w:pPr>
-        <w:pStyle w:val="Normal"/>
-        <w:rPr>
-          <w:rStyle w:val="SourceText"/>
-          <w:rFonts w:ascii="Liberation Serif" w:hAnsi="Liberation Serif"/>
-          <w:color w:val="FF0000"/>
-        </w:rPr>
-      </w:pPr>
-      <w:r>
-        <w:rPr/>
-      </w:r>
-    </w:p>
-    <w:p>
-      <w:pPr>
-        <w:pStyle w:val="Normal"/>
-        <w:rPr>
-          <w:rStyle w:val="SourceText"/>
-          <w:rFonts w:ascii="Liberation Serif" w:hAnsi="Liberation Serif"/>
-          <w:color w:val="FF0000"/>
-        </w:rPr>
-      </w:pPr>
-      <w:r>
-        <w:rPr/>
-      </w:r>
-    </w:p>
-    <w:p>
-      <w:pPr>
-        <w:pStyle w:val="Normal"/>
-        <w:rPr>
-          <w:rStyle w:val="SourceText"/>
-          <w:rFonts w:ascii="Liberation Serif" w:hAnsi="Liberation Serif"/>
-          <w:color w:val="FF0000"/>
-        </w:rPr>
-      </w:pPr>
-      <w:r>
-        <w:rPr/>
+        <w:rPr>
+          <w:color w:val="FF0000"/>
+        </w:rPr>
+      </w:r>
+    </w:p>
+    <w:p>
+      <w:pPr>
+        <w:pStyle w:val="Normal"/>
+        <w:rPr>
+          <w:rStyle w:val="SourceText"/>
+          <w:rFonts w:ascii="Liberation Serif" w:hAnsi="Liberation Serif"/>
+          <w:color w:val="FF0000"/>
+        </w:rPr>
+      </w:pPr>
+      <w:r>
+        <w:rPr>
+          <w:color w:val="FF0000"/>
+        </w:rPr>
+      </w:r>
+    </w:p>
+    <w:p>
+      <w:pPr>
+        <w:pStyle w:val="Normal"/>
+        <w:rPr>
+          <w:rStyle w:val="SourceText"/>
+          <w:rFonts w:ascii="Liberation Serif" w:hAnsi="Liberation Serif"/>
+          <w:color w:val="FF0000"/>
+        </w:rPr>
+      </w:pPr>
+      <w:r>
+        <w:rPr>
+          <w:color w:val="FF0000"/>
+        </w:rPr>
+      </w:r>
+    </w:p>
+    <w:p>
+      <w:pPr>
+        <w:pStyle w:val="Normal"/>
+        <w:rPr>
+          <w:rStyle w:val="SourceText"/>
+          <w:rFonts w:ascii="Liberation Serif" w:hAnsi="Liberation Serif"/>
+          <w:color w:val="FF0000"/>
+        </w:rPr>
+      </w:pPr>
+      <w:r>
+        <w:rPr>
+          <w:color w:val="FF0000"/>
+        </w:rPr>
       </w:r>
     </w:p>
     <w:p>
@@ -6910,7 +6934,6 @@
       <w:r>
         <w:rPr>
           <w:rStyle w:val="SourceText"/>
-          <w:rFonts w:ascii="Liberation Serif" w:hAnsi="Liberation Serif"/>
           <w:color w:val="FF0000"/>
           <w:sz w:val="24"/>
           <w:szCs w:val="24"/>
@@ -6921,7 +6944,6 @@
         <w:r>
           <w:rPr>
             <w:rStyle w:val="SourceText"/>
-            <w:rFonts w:ascii="Liberation Serif" w:hAnsi="Liberation Serif"/>
             <w:sz w:val="24"/>
             <w:szCs w:val="24"/>
           </w:rPr>
@@ -6935,6 +6957,7 @@
         <w:rPr>
           <w:rFonts w:ascii="Liberation Serif" w:hAnsi="Liberation Serif"/>
           <w:b/>
+          <w:b/>
           <w:color w:val="000000"/>
           <w:sz w:val="24"/>
           <w:szCs w:val="24"/>
@@ -7006,6 +7029,7 @@
         <w:pStyle w:val="PreformattedText"/>
         <w:rPr>
           <w:rFonts w:ascii="Liberation Serif" w:hAnsi="Liberation Serif"/>
+          <w:b/>
           <w:b/>
           <w:color w:val="000000"/>
           <w:sz w:val="24"/>
@@ -8089,7 +8113,12 @@
         </w:rPr>
       </w:pPr>
       <w:r>
-        <w:rPr/>
+        <w:rPr>
+          <w:rFonts w:ascii="Liberation Serif" w:hAnsi="Liberation Serif"/>
+          <w:color w:val="FF0000"/>
+          <w:sz w:val="24"/>
+          <w:szCs w:val="24"/>
+        </w:rPr>
       </w:r>
     </w:p>
     <w:p>
@@ -8148,7 +8177,12 @@
         </w:rPr>
       </w:pPr>
       <w:r>
-        <w:rPr/>
+        <w:rPr>
+          <w:rFonts w:ascii="Liberation Serif" w:hAnsi="Liberation Serif"/>
+          <w:color w:val="FF0000"/>
+          <w:sz w:val="24"/>
+          <w:szCs w:val="24"/>
+        </w:rPr>
       </w:r>
     </w:p>
     <w:p>
@@ -8206,24 +8240,17 @@
         <w:rPr>
           <w:color w:val="FF0000"/>
         </w:rPr>
-        <w:t>27.</w:t>
-      </w:r>
-      <w:r>
-        <w:rPr>
-          <w:color w:val="FF0000"/>
-        </w:rPr>
-        <w:t>Write a application for queue with program. Also, what do you mean by priority queue ?</w:t>
-      </w:r>
-    </w:p>
-    <w:p>
-      <w:pPr>
-        <w:pStyle w:val="Normal"/>
-        <w:rPr/>
-      </w:pPr>
-      <w:r>
-        <w:rPr>
-          <w:rStyle w:val="SourceText"/>
-          <w:rFonts w:ascii="Liberation Serif" w:hAnsi="Liberation Serif"/>
+        <w:t>27.Write a application for queue with program. Also, what do you mean by priority queue ?</w:t>
+      </w:r>
+    </w:p>
+    <w:p>
+      <w:pPr>
+        <w:pStyle w:val="Normal"/>
+        <w:rPr/>
+      </w:pPr>
+      <w:r>
+        <w:rPr>
+          <w:rStyle w:val="SourceText"/>
           <w:color w:val="FF0000"/>
           <w:sz w:val="24"/>
           <w:szCs w:val="24"/>
@@ -8234,7 +8261,6 @@
         <w:r>
           <w:rPr>
             <w:rStyle w:val="SourceText"/>
-            <w:rFonts w:ascii="Liberation Serif" w:hAnsi="Liberation Serif"/>
             <w:color w:val="FF0000"/>
             <w:sz w:val="24"/>
             <w:szCs w:val="24"/>
@@ -8251,7 +8277,6 @@
       <w:r>
         <w:rPr>
           <w:rStyle w:val="SourceText"/>
-          <w:rFonts w:ascii="Liberation Serif" w:hAnsi="Liberation Serif"/>
           <w:color w:val="FF0000"/>
           <w:sz w:val="24"/>
           <w:szCs w:val="24"/>
@@ -8267,7 +8292,6 @@
       <w:r>
         <w:rPr>
           <w:rStyle w:val="SourceText"/>
-          <w:rFonts w:ascii="Liberation Serif" w:hAnsi="Liberation Serif"/>
           <w:color w:val="FF0000"/>
           <w:sz w:val="24"/>
           <w:szCs w:val="24"/>
@@ -8283,7 +8307,6 @@
       <w:r>
         <w:rPr>
           <w:rStyle w:val="SourceText"/>
-          <w:rFonts w:ascii="Liberation Serif" w:hAnsi="Liberation Serif"/>
           <w:color w:val="FF0000"/>
           <w:sz w:val="24"/>
           <w:szCs w:val="24"/>
@@ -8299,7 +8322,6 @@
       <w:r>
         <w:rPr>
           <w:rStyle w:val="SourceText"/>
-          <w:rFonts w:ascii="Liberation Serif" w:hAnsi="Liberation Serif"/>
           <w:color w:val="FF0000"/>
           <w:sz w:val="24"/>
           <w:szCs w:val="24"/>
@@ -8310,7 +8332,6 @@
         <w:r>
           <w:rPr>
             <w:rStyle w:val="SourceText"/>
-            <w:rFonts w:ascii="Liberation Serif" w:hAnsi="Liberation Serif"/>
             <w:color w:val="FF0000"/>
             <w:sz w:val="24"/>
             <w:szCs w:val="24"/>
@@ -8327,7 +8348,6 @@
       <w:r>
         <w:rPr>
           <w:rStyle w:val="SourceText"/>
-          <w:rFonts w:ascii="Liberation Serif" w:hAnsi="Liberation Serif"/>
           <w:color w:val="FF0000"/>
           <w:sz w:val="24"/>
           <w:szCs w:val="24"/>
@@ -8343,7 +8363,6 @@
       <w:r>
         <w:rPr>
           <w:rStyle w:val="SourceText"/>
-          <w:rFonts w:ascii="Liberation Serif" w:hAnsi="Liberation Serif"/>
           <w:color w:val="FF0000"/>
           <w:sz w:val="24"/>
           <w:szCs w:val="24"/>
@@ -8354,7 +8373,6 @@
         <w:r>
           <w:rPr>
             <w:rStyle w:val="SourceText"/>
-            <w:rFonts w:ascii="Liberation Serif" w:hAnsi="Liberation Serif"/>
             <w:color w:val="FF0000"/>
             <w:sz w:val="24"/>
             <w:szCs w:val="24"/>
@@ -8371,7 +8389,6 @@
       <w:r>
         <w:rPr>
           <w:rStyle w:val="SourceText"/>
-          <w:rFonts w:ascii="Liberation Serif" w:hAnsi="Liberation Serif"/>
           <w:color w:val="FF0000"/>
           <w:sz w:val="24"/>
           <w:szCs w:val="24"/>
@@ -8387,7 +8404,6 @@
       <w:r>
         <w:rPr>
           <w:rStyle w:val="SourceText"/>
-          <w:rFonts w:ascii="Liberation Serif" w:hAnsi="Liberation Serif"/>
           <w:color w:val="FF0000"/>
           <w:sz w:val="24"/>
           <w:szCs w:val="24"/>
@@ -8398,7 +8414,6 @@
         <w:r>
           <w:rPr>
             <w:rStyle w:val="SourceText"/>
-            <w:rFonts w:ascii="Liberation Serif" w:hAnsi="Liberation Serif"/>
             <w:color w:val="FF0000"/>
             <w:sz w:val="24"/>
             <w:szCs w:val="24"/>
@@ -8415,7 +8430,6 @@
       <w:r>
         <w:rPr>
           <w:rStyle w:val="SourceText"/>
-          <w:rFonts w:ascii="Liberation Serif" w:hAnsi="Liberation Serif"/>
           <w:color w:val="FF0000"/>
           <w:sz w:val="24"/>
           <w:szCs w:val="24"/>
@@ -8431,7 +8445,6 @@
       <w:r>
         <w:rPr>
           <w:rStyle w:val="SourceText"/>
-          <w:rFonts w:ascii="Liberation Serif" w:hAnsi="Liberation Serif"/>
           <w:color w:val="FF0000"/>
           <w:sz w:val="24"/>
           <w:szCs w:val="24"/>
@@ -8442,7 +8455,6 @@
         <w:r>
           <w:rPr>
             <w:rStyle w:val="SourceText"/>
-            <w:rFonts w:ascii="Liberation Serif" w:hAnsi="Liberation Serif"/>
             <w:color w:val="FF0000"/>
             <w:sz w:val="24"/>
             <w:szCs w:val="24"/>
@@ -8463,18 +8475,21 @@
         </w:rPr>
       </w:pPr>
       <w:r>
-        <w:rPr/>
-      </w:r>
-    </w:p>
-    <w:p>
-      <w:pPr>
-        <w:pStyle w:val="Normal"/>
-        <w:rPr/>
-      </w:pPr>
-      <w:r>
-        <w:rPr>
-          <w:rStyle w:val="SourceText"/>
-          <w:rFonts w:ascii="Liberation Serif" w:hAnsi="Liberation Serif"/>
+        <w:rPr>
+          <w:color w:val="FF0000"/>
+          <w:sz w:val="24"/>
+          <w:szCs w:val="24"/>
+        </w:rPr>
+      </w:r>
+    </w:p>
+    <w:p>
+      <w:pPr>
+        <w:pStyle w:val="Normal"/>
+        <w:rPr/>
+      </w:pPr>
+      <w:r>
+        <w:rPr>
+          <w:rStyle w:val="SourceText"/>
           <w:color w:val="FF0000"/>
           <w:sz w:val="24"/>
           <w:szCs w:val="24"/>
@@ -8485,7 +8500,6 @@
         <w:r>
           <w:rPr>
             <w:rStyle w:val="SourceText"/>
-            <w:rFonts w:ascii="Liberation Serif" w:hAnsi="Liberation Serif"/>
             <w:color w:val="FF0000"/>
             <w:sz w:val="24"/>
             <w:szCs w:val="24"/>
@@ -8502,7 +8516,6 @@
       <w:r>
         <w:rPr>
           <w:rStyle w:val="SourceText"/>
-          <w:rFonts w:ascii="Liberation Serif" w:hAnsi="Liberation Serif"/>
           <w:color w:val="FF0000"/>
           <w:sz w:val="24"/>
           <w:szCs w:val="24"/>
@@ -8536,7 +8549,6 @@
       <w:r>
         <w:rPr>
           <w:rStyle w:val="SourceText"/>
-          <w:rFonts w:ascii="Liberation Serif" w:hAnsi="Liberation Serif"/>
           <w:color w:val="FF0000"/>
           <w:sz w:val="24"/>
           <w:szCs w:val="24"/>
@@ -8547,7 +8559,6 @@
         <w:r>
           <w:rPr>
             <w:rStyle w:val="SourceText"/>
-            <w:rFonts w:ascii="Liberation Serif" w:hAnsi="Liberation Serif"/>
             <w:color w:val="FF0000"/>
             <w:sz w:val="24"/>
             <w:szCs w:val="24"/>
@@ -8564,7 +8575,6 @@
       <w:r>
         <w:rPr>
           <w:rStyle w:val="SourceText"/>
-          <w:rFonts w:ascii="Liberation Serif" w:hAnsi="Liberation Serif"/>
           <w:color w:val="FF0000"/>
           <w:sz w:val="24"/>
           <w:szCs w:val="24"/>
@@ -8575,12 +8585,17 @@
     <w:p>
       <w:pPr>
         <w:pStyle w:val="Normal"/>
-        <w:rPr/>
-      </w:pPr>
-      <w:r>
-        <w:rPr>
-          <w:rStyle w:val="SourceText"/>
-          <w:rFonts w:ascii="Liberation Serif" w:hAnsi="Liberation Serif"/>
+        <w:rPr>
+          <w:rStyle w:val="SourceText"/>
+          <w:rFonts w:ascii="Liberation Serif" w:hAnsi="Liberation Serif"/>
+          <w:color w:val="FF0000"/>
+          <w:sz w:val="24"/>
+          <w:szCs w:val="24"/>
+        </w:rPr>
+      </w:pPr>
+      <w:r>
+        <w:rPr>
+          <w:rStyle w:val="SourceText"/>
           <w:color w:val="FF0000"/>
           <w:sz w:val="24"/>
           <w:szCs w:val="24"/>
@@ -8591,7 +8606,6 @@
         <w:r>
           <w:rPr>
             <w:rStyle w:val="SourceText"/>
-            <w:rFonts w:ascii="Liberation Serif" w:hAnsi="Liberation Serif"/>
             <w:color w:val="FF0000"/>
             <w:sz w:val="24"/>
             <w:szCs w:val="24"/>
@@ -8599,21 +8613,6 @@
           <w:t>http://www.algolist.net/Data_structures/Binary_search_tree/Removal</w:t>
         </w:r>
       </w:hyperlink>
-    </w:p>
-    <w:p>
-      <w:pPr>
-        <w:pStyle w:val="Normal"/>
-        <w:rPr>
-          <w:rStyle w:val="SourceText"/>
-          <w:rFonts w:ascii="Liberation Serif" w:hAnsi="Liberation Serif"/>
-          <w:color w:val="FF0000"/>
-          <w:sz w:val="24"/>
-          <w:szCs w:val="24"/>
-        </w:rPr>
-      </w:pPr>
-      <w:r>
-        <w:rPr/>
-      </w:r>
       <w:r>
         <w:br w:type="page"/>
       </w:r>
@@ -8658,7 +8657,7 @@
       <w:pPr>
         <w:pStyle w:val="Normal"/>
         <w:pBdr>
-          <w:bottom w:val="double" w:sz="2" w:space="2" w:color="000000"/>
+          <w:bottom w:val="double" w:sz="2" w:space="2" w:color="000001"/>
         </w:pBdr>
         <w:rPr>
           <w:color w:val="FF0000"/>
@@ -8674,7 +8673,7 @@
       <w:pPr>
         <w:pStyle w:val="Normal"/>
         <w:pBdr>
-          <w:bottom w:val="double" w:sz="2" w:space="2" w:color="000000"/>
+          <w:bottom w:val="double" w:sz="2" w:space="2" w:color="000001"/>
         </w:pBdr>
         <w:rPr>
           <w:color w:val="FF0000"/>
@@ -8687,11 +8686,6 @@
         <w:tab/>
         <w:tab/>
         <w:tab/>
-      </w:r>
-      <w:r>
-        <w:rPr>
-          <w:color w:val="FF0000"/>
-        </w:rPr>
         <w:tab/>
         <w:t>UNANSWERED QUESTION</w:t>
       </w:r>
@@ -8813,7 +8807,6 @@
       <w:type w:val="continuous"/>
       <w:pgSz w:w="11906" w:h="16838"/>
       <w:pgMar w:left="1134" w:right="1134" w:header="0" w:top="1134" w:footer="0" w:bottom="1134" w:gutter="0"/>
-      <w:pgNumType w:fmt="decimal"/>
       <w:formProt w:val="false"/>
       <w:textDirection w:val="lrTb"/>
       <w:docGrid w:type="default" w:linePitch="240" w:charSpace="4294961151"/>
@@ -8828,6 +8821,7 @@
     <w:rPrDefault>
       <w:rPr>
         <w:rFonts w:ascii="Liberation Serif" w:hAnsi="Liberation Serif" w:eastAsia="Noto Sans CJK SC Regular" w:cs="FreeSans"/>
+        <w:sz w:val="20"/>
         <w:szCs w:val="24"/>
         <w:lang w:val="en-IN" w:eastAsia="zh-CN" w:bidi="hi-IN"/>
       </w:rPr>
@@ -8841,9 +8835,7 @@
     <w:qFormat/>
     <w:pPr>
       <w:widowControl/>
-      <w:kinsoku w:val="true"/>
-      <w:overflowPunct w:val="true"/>
-      <w:autoSpaceDE w:val="true"/>
+      <w:overflowPunct w:val="false"/>
       <w:bidi w:val="0"/>
       <w:jc w:val="left"/>
     </w:pPr>
@@ -8890,6 +8882,14 @@
     <w:rPr>
       <w:b/>
       <w:bCs/>
+    </w:rPr>
+  </w:style>
+  <w:style w:type="character" w:styleId="VisitedInternetLink">
+    <w:name w:val="Visited Internet Link"/>
+    <w:rPr>
+      <w:color w:val="800000"/>
+      <w:u w:val="single"/>
+      <w:lang w:val="zxx" w:eastAsia="zxx" w:bidi="zxx"/>
     </w:rPr>
   </w:style>
   <w:style w:type="paragraph" w:styleId="Heading">

</xml_diff>